<commit_message>
Segundo envio ao repositorio teste01
</commit_message>
<xml_diff>
--- a/teste_do_teste01.docx
+++ b/teste_do_teste01.docx
@@ -5,6 +5,13 @@
     <w:p>
       <w:r>
         <w:t>Minha primeira alteração01</w:t>
+      </w:r>
+      <w:r>
+        <w:br/>
+      </w:r>
+      <w:r>
+        <w:br/>
+        <w:t>Minha segunda alteração02</w:t>
       </w:r>
     </w:p>
     <w:p/>

</xml_diff>

<commit_message>
envio repositorio do teste_001
</commit_message>
<xml_diff>
--- a/teste_do_teste01.docx
+++ b/teste_do_teste01.docx
@@ -12,6 +12,13 @@
       <w:r>
         <w:br/>
         <w:t>Minha segunda alteração02</w:t>
+      </w:r>
+      <w:r>
+        <w:br/>
+      </w:r>
+      <w:r>
+        <w:br/>
+        <w:t>Minha terceira alteração03</w:t>
       </w:r>
     </w:p>
     <w:p/>

</xml_diff>

<commit_message>
envio pelo master ao repositorio
</commit_message>
<xml_diff>
--- a/teste_do_teste01.docx
+++ b/teste_do_teste01.docx
@@ -12,6 +12,13 @@
       <w:r>
         <w:br/>
         <w:t>Minha segunda alteração02</w:t>
+      </w:r>
+      <w:r>
+        <w:br/>
+      </w:r>
+      <w:r>
+        <w:br/>
+        <w:t>Minha terceira alteração03</w:t>
       </w:r>
     </w:p>
     <w:p/>

</xml_diff>

<commit_message>
envio do segundo teste
</commit_message>
<xml_diff>
--- a/teste_do_teste01.docx
+++ b/teste_do_teste01.docx
@@ -19,6 +19,13 @@
       <w:r>
         <w:br/>
         <w:t>Minha terceira alteração03</w:t>
+      </w:r>
+      <w:r>
+        <w:br/>
+      </w:r>
+      <w:r>
+        <w:br/>
+        <w:t>Minha quarta alteração04</w:t>
       </w:r>
     </w:p>
     <w:p/>

</xml_diff>